<commit_message>
Adding new testfile & suite
Added new testfiles & Basic_Compatibility with customer report listener
</commit_message>
<xml_diff>
--- a/testfiles/Test-05_MsWord_5page.docx
+++ b/testfiles/Test-05_MsWord_5page.docx
@@ -11,6 +11,84 @@
           <w:lang w:eastAsia="ja-JP"/>
         </w:rPr>
       </w:pPr>
+      <w:r>
+        <w:rPr>
+          <w:noProof/>
+          <w:sz w:val="20"/>
+          <w:szCs w:val="20"/>
+          <w:lang w:eastAsia="ja-JP"/>
+        </w:rPr>
+        <mc:AlternateContent>
+          <mc:Choice Requires="wps">
+            <w:drawing>
+              <wp:anchor distT="0" distB="0" distL="114300" distR="114300" simplePos="0" relativeHeight="251659264" behindDoc="0" locked="0" layoutInCell="1" allowOverlap="1">
+                <wp:simplePos x="0" y="0"/>
+                <wp:positionH relativeFrom="column">
+                  <wp:posOffset>-209550</wp:posOffset>
+                </wp:positionH>
+                <wp:positionV relativeFrom="paragraph">
+                  <wp:posOffset>-47625</wp:posOffset>
+                </wp:positionV>
+                <wp:extent cx="6362700" cy="8553450"/>
+                <wp:effectExtent l="0" t="0" r="19050" b="19050"/>
+                <wp:wrapNone/>
+                <wp:docPr id="3" name="Rectangle 3"/>
+                <wp:cNvGraphicFramePr/>
+                <a:graphic xmlns:a="http://schemas.openxmlformats.org/drawingml/2006/main">
+                  <a:graphicData uri="http://schemas.microsoft.com/office/word/2010/wordprocessingShape">
+                    <wps:wsp>
+                      <wps:cNvSpPr/>
+                      <wps:spPr>
+                        <a:xfrm>
+                          <a:off x="0" y="0"/>
+                          <a:ext cx="6362700" cy="8553450"/>
+                        </a:xfrm>
+                        <a:prstGeom prst="rect">
+                          <a:avLst/>
+                        </a:prstGeom>
+                        <a:noFill/>
+                      </wps:spPr>
+                      <wps:style>
+                        <a:lnRef idx="2">
+                          <a:schemeClr val="accent1">
+                            <a:shade val="50000"/>
+                          </a:schemeClr>
+                        </a:lnRef>
+                        <a:fillRef idx="1">
+                          <a:schemeClr val="accent1"/>
+                        </a:fillRef>
+                        <a:effectRef idx="0">
+                          <a:schemeClr val="accent1"/>
+                        </a:effectRef>
+                        <a:fontRef idx="minor">
+                          <a:schemeClr val="lt1"/>
+                        </a:fontRef>
+                      </wps:style>
+                      <wps:bodyPr rot="0" spcFirstLastPara="0" vertOverflow="overflow" horzOverflow="overflow" vert="horz" wrap="square" lIns="91440" tIns="45720" rIns="91440" bIns="45720" numCol="1" spcCol="0" rtlCol="0" fromWordArt="0" anchor="ctr" anchorCtr="0" forceAA="0" compatLnSpc="1">
+                        <a:prstTxWarp prst="textNoShape">
+                          <a:avLst/>
+                        </a:prstTxWarp>
+                        <a:noAutofit/>
+                      </wps:bodyPr>
+                    </wps:wsp>
+                  </a:graphicData>
+                </a:graphic>
+                <wp14:sizeRelH relativeFrom="margin">
+                  <wp14:pctWidth>0</wp14:pctWidth>
+                </wp14:sizeRelH>
+                <wp14:sizeRelV relativeFrom="margin">
+                  <wp14:pctHeight>0</wp14:pctHeight>
+                </wp14:sizeRelV>
+              </wp:anchor>
+            </w:drawing>
+          </mc:Choice>
+          <mc:Fallback>
+            <w:pict>
+              <v:rect w14:anchorId="4E246FA2" id="Rectangle 3" o:spid="_x0000_s1026" style="position:absolute;margin-left:-16.5pt;margin-top:-3.75pt;width:501pt;height:673.5pt;z-index:251659264;visibility:visible;mso-wrap-style:square;mso-width-percent:0;mso-height-percent:0;mso-wrap-distance-left:9pt;mso-wrap-distance-top:0;mso-wrap-distance-right:9pt;mso-wrap-distance-bottom:0;mso-position-horizontal:absolute;mso-position-horizontal-relative:text;mso-position-vertical:absolute;mso-position-vertical-relative:text;mso-width-percent:0;mso-height-percent:0;mso-width-relative:margin;mso-height-relative:margin;v-text-anchor:middle" o:gfxdata="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" filled="f" strokecolor="#445819 [1604]" strokeweight="1pt"/>
+            </w:pict>
+          </mc:Fallback>
+        </mc:AlternateContent>
+      </w:r>
     </w:p>
     <w:p>
       <w:pPr>
@@ -270,6 +348,18 @@
         </w:rPr>
         <w:tab/>
       </w:r>
+    </w:p>
+    <w:p>
+      <w:pPr>
+        <w:spacing w:line="240" w:lineRule="auto"/>
+        <w:rPr>
+          <w:noProof/>
+          <w:color w:val="auto"/>
+          <w:sz w:val="20"/>
+          <w:szCs w:val="20"/>
+          <w:lang w:eastAsia="ja-JP"/>
+        </w:rPr>
+      </w:pPr>
     </w:p>
     <w:p>
       <w:pPr>
@@ -346,8 +436,6 @@
         </w:rPr>
         <w:t>Test-05_</w:t>
       </w:r>
-      <w:bookmarkStart w:id="0" w:name="_GoBack"/>
-      <w:bookmarkEnd w:id="0"/>
       <w:r>
         <w:rPr>
           <w:noProof/>
@@ -367,6 +455,98 @@
           <w:lang w:eastAsia="ja-JP"/>
         </w:rPr>
         <w:t>.docx</w:t>
+      </w:r>
+    </w:p>
+    <w:p>
+      <w:pPr>
+        <w:spacing w:line="240" w:lineRule="auto"/>
+        <w:rPr>
+          <w:noProof/>
+          <w:color w:val="auto"/>
+          <w:sz w:val="20"/>
+          <w:szCs w:val="20"/>
+          <w:lang w:eastAsia="ja-JP"/>
+        </w:rPr>
+      </w:pPr>
+      <w:r>
+        <w:rPr>
+          <w:noProof/>
+          <w:color w:val="auto"/>
+          <w:sz w:val="20"/>
+          <w:szCs w:val="20"/>
+          <w:lang w:eastAsia="ja-JP"/>
+        </w:rPr>
+        <w:tab/>
+      </w:r>
+      <w:r>
+        <w:rPr>
+          <w:noProof/>
+          <w:color w:val="auto"/>
+          <w:sz w:val="20"/>
+          <w:szCs w:val="20"/>
+          <w:lang w:eastAsia="ja-JP"/>
+        </w:rPr>
+        <w:tab/>
+        <w:t>Description      =&gt;    5page mixed Color content with text and images.</w:t>
+      </w:r>
+    </w:p>
+    <w:p>
+      <w:pPr>
+        <w:spacing w:line="240" w:lineRule="auto"/>
+        <w:rPr>
+          <w:noProof/>
+          <w:color w:val="auto"/>
+          <w:sz w:val="20"/>
+          <w:szCs w:val="20"/>
+          <w:lang w:eastAsia="ja-JP"/>
+        </w:rPr>
+      </w:pPr>
+    </w:p>
+    <w:p>
+      <w:pPr>
+        <w:spacing w:line="240" w:lineRule="auto"/>
+        <w:rPr>
+          <w:noProof/>
+          <w:color w:val="auto"/>
+          <w:sz w:val="20"/>
+          <w:szCs w:val="20"/>
+          <w:lang w:eastAsia="ja-JP"/>
+        </w:rPr>
+      </w:pPr>
+    </w:p>
+    <w:p>
+      <w:pPr>
+        <w:spacing w:line="240" w:lineRule="auto"/>
+        <w:rPr>
+          <w:b/>
+          <w:noProof/>
+          <w:color w:val="auto"/>
+          <w:sz w:val="20"/>
+          <w:szCs w:val="20"/>
+          <w:lang w:eastAsia="ja-JP"/>
+        </w:rPr>
+      </w:pPr>
+      <w:r>
+        <w:rPr>
+          <w:noProof/>
+          <w:color w:val="auto"/>
+          <w:sz w:val="20"/>
+          <w:szCs w:val="20"/>
+          <w:lang w:eastAsia="ja-JP"/>
+        </w:rPr>
+        <w:tab/>
+      </w:r>
+      <w:r>
+        <w:rPr>
+          <w:b/>
+          <w:noProof/>
+          <w:color w:val="auto"/>
+          <w:sz w:val="20"/>
+          <w:szCs w:val="20"/>
+          <w:lang w:eastAsia="ja-JP"/>
+        </w:rPr>
+        <w:tab/>
+        <w:t>Job Properties:</w:t>
       </w:r>
     </w:p>
     <w:p>
@@ -694,6 +874,39 @@
           <w:lang w:eastAsia="ja-JP"/>
         </w:rPr>
       </w:pPr>
+      <w:r>
+        <w:rPr>
+          <w:noProof/>
+          <w:color w:val="auto"/>
+          <w:sz w:val="20"/>
+          <w:szCs w:val="20"/>
+          <w:lang w:eastAsia="ja-JP"/>
+        </w:rPr>
+        <w:tab/>
+      </w:r>
+      <w:r>
+        <w:rPr>
+          <w:noProof/>
+          <w:color w:val="auto"/>
+          <w:sz w:val="20"/>
+          <w:szCs w:val="20"/>
+          <w:lang w:eastAsia="ja-JP"/>
+        </w:rPr>
+        <w:tab/>
+        <w:t>Pages per sheet=&gt; 2 Pages Per Sheet</w:t>
+      </w:r>
+    </w:p>
+    <w:p>
+      <w:pPr>
+        <w:spacing w:line="240" w:lineRule="auto"/>
+        <w:rPr>
+          <w:noProof/>
+          <w:color w:val="auto"/>
+          <w:sz w:val="20"/>
+          <w:szCs w:val="20"/>
+          <w:lang w:eastAsia="ja-JP"/>
+        </w:rPr>
+      </w:pPr>
     </w:p>
     <w:p>
       <w:pPr>
@@ -841,37 +1054,9 @@
     </w:p>
     <w:p>
       <w:pPr>
-        <w:rPr>
-          <w:noProof/>
-          <w:lang w:eastAsia="ja-JP"/>
-        </w:rPr>
-      </w:pPr>
-    </w:p>
-    <w:p>
-      <w:pPr>
-        <w:rPr>
-          <w:noProof/>
-          <w:lang w:eastAsia="ja-JP"/>
-        </w:rPr>
-      </w:pPr>
-    </w:p>
-    <w:p>
-      <w:pPr>
-        <w:rPr>
-          <w:noProof/>
-          <w:lang w:eastAsia="ja-JP"/>
-        </w:rPr>
-      </w:pPr>
-    </w:p>
-    <w:p>
-      <w:pPr>
         <w:sectPr>
-          <w:headerReference w:type="even" r:id="rId6"/>
-          <w:headerReference w:type="default" r:id="rId7"/>
-          <w:footerReference w:type="even" r:id="rId8"/>
-          <w:footerReference w:type="default" r:id="rId9"/>
-          <w:headerReference w:type="first" r:id="rId10"/>
-          <w:footerReference w:type="first" r:id="rId11"/>
+          <w:headerReference w:type="default" r:id="rId6"/>
+          <w:footerReference w:type="default" r:id="rId7"/>
           <w:pgSz w:w="12240" w:h="15840"/>
           <w:pgMar w:top="1440" w:right="1440" w:bottom="1440" w:left="1440" w:header="720" w:footer="720" w:gutter="0"/>
           <w:cols w:space="720"/>
@@ -883,9 +1068,87 @@
       <w:r>
         <w:rPr>
           <w:noProof/>
+          <w:sz w:val="20"/>
+          <w:szCs w:val="20"/>
           <w:lang w:eastAsia="ja-JP"/>
         </w:rPr>
         <w:lastRenderedPageBreak/>
+        <mc:AlternateContent>
+          <mc:Choice Requires="wps">
+            <w:drawing>
+              <wp:anchor distT="0" distB="0" distL="114300" distR="114300" simplePos="0" relativeHeight="251661312" behindDoc="0" locked="0" layoutInCell="1" allowOverlap="1" wp14:anchorId="6D9C428E" wp14:editId="1EB220BF">
+                <wp:simplePos x="0" y="0"/>
+                <wp:positionH relativeFrom="column">
+                  <wp:posOffset>-219075</wp:posOffset>
+                </wp:positionH>
+                <wp:positionV relativeFrom="paragraph">
+                  <wp:posOffset>-85725</wp:posOffset>
+                </wp:positionV>
+                <wp:extent cx="6581775" cy="8639175"/>
+                <wp:effectExtent l="0" t="0" r="28575" b="28575"/>
+                <wp:wrapNone/>
+                <wp:docPr id="4" name="Rectangle 4"/>
+                <wp:cNvGraphicFramePr/>
+                <a:graphic xmlns:a="http://schemas.openxmlformats.org/drawingml/2006/main">
+                  <a:graphicData uri="http://schemas.microsoft.com/office/word/2010/wordprocessingShape">
+                    <wps:wsp>
+                      <wps:cNvSpPr/>
+                      <wps:spPr>
+                        <a:xfrm>
+                          <a:off x="0" y="0"/>
+                          <a:ext cx="6581775" cy="8639175"/>
+                        </a:xfrm>
+                        <a:prstGeom prst="rect">
+                          <a:avLst/>
+                        </a:prstGeom>
+                        <a:noFill/>
+                      </wps:spPr>
+                      <wps:style>
+                        <a:lnRef idx="2">
+                          <a:schemeClr val="accent1">
+                            <a:shade val="50000"/>
+                          </a:schemeClr>
+                        </a:lnRef>
+                        <a:fillRef idx="1">
+                          <a:schemeClr val="accent1"/>
+                        </a:fillRef>
+                        <a:effectRef idx="0">
+                          <a:schemeClr val="accent1"/>
+                        </a:effectRef>
+                        <a:fontRef idx="minor">
+                          <a:schemeClr val="lt1"/>
+                        </a:fontRef>
+                      </wps:style>
+                      <wps:bodyPr rot="0" spcFirstLastPara="0" vertOverflow="overflow" horzOverflow="overflow" vert="horz" wrap="square" lIns="91440" tIns="45720" rIns="91440" bIns="45720" numCol="1" spcCol="0" rtlCol="0" fromWordArt="0" anchor="ctr" anchorCtr="0" forceAA="0" compatLnSpc="1">
+                        <a:prstTxWarp prst="textNoShape">
+                          <a:avLst/>
+                        </a:prstTxWarp>
+                        <a:noAutofit/>
+                      </wps:bodyPr>
+                    </wps:wsp>
+                  </a:graphicData>
+                </a:graphic>
+                <wp14:sizeRelH relativeFrom="margin">
+                  <wp14:pctWidth>0</wp14:pctWidth>
+                </wp14:sizeRelH>
+                <wp14:sizeRelV relativeFrom="margin">
+                  <wp14:pctHeight>0</wp14:pctHeight>
+                </wp14:sizeRelV>
+              </wp:anchor>
+            </w:drawing>
+          </mc:Choice>
+          <mc:Fallback>
+            <w:pict>
+              <v:rect w14:anchorId="4460E0F9" id="Rectangle 4" o:spid="_x0000_s1026" style="position:absolute;margin-left:-17.25pt;margin-top:-6.75pt;width:518.25pt;height:680.25pt;z-index:251661312;visibility:visible;mso-wrap-style:square;mso-width-percent:0;mso-height-percent:0;mso-wrap-distance-left:9pt;mso-wrap-distance-top:0;mso-wrap-distance-right:9pt;mso-wrap-distance-bottom:0;mso-position-horizontal:absolute;mso-position-horizontal-relative:text;mso-position-vertical:absolute;mso-position-vertical-relative:text;mso-width-percent:0;mso-height-percent:0;mso-width-relative:margin;mso-height-relative:margin;v-text-anchor:middle" o:gfxdata="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" filled="f" strokecolor="#445819 [1604]" strokeweight="1pt"/>
+            </w:pict>
+          </mc:Fallback>
+        </mc:AlternateContent>
+      </w:r>
+      <w:r>
+        <w:rPr>
+          <w:noProof/>
+          <w:lang w:eastAsia="ja-JP"/>
+        </w:rPr>
         <w:drawing>
           <wp:inline distT="0" distB="0" distL="0" distR="0" wp14:anchorId="139D81A5" wp14:editId="1C8350F0">
             <wp:extent cx="5943600" cy="3885565"/>
@@ -902,7 +1165,7 @@
                     <pic:cNvPicPr/>
                   </pic:nvPicPr>
                   <pic:blipFill>
-                    <a:blip r:embed="rId12">
+                    <a:blip r:embed="rId8">
                       <a:extLst>
                         <a:ext uri="{28A0092B-C50C-407E-A947-70E740481C1C}">
                           <a14:useLocalDpi xmlns:a14="http://schemas.microsoft.com/office/drawing/2010/main" val="0"/>
@@ -1018,36 +1281,42 @@
     <w:p>
       <w:pPr>
         <w:rPr>
-          <w:rFonts w:ascii="Book Antiqua" w:hAnsi="Book Antiqua" w:cstheme="majorBidi"/>
-          <w:color w:val="auto"/>
-          <w:sz w:val="24"/>
-          <w:szCs w:val="24"/>
-        </w:rPr>
-      </w:pPr>
-      <w:r>
-        <w:rPr>
           <w:rFonts w:ascii="Book Antiqua" w:hAnsi="Book Antiqua"/>
           <w:color w:val="auto"/>
           <w:sz w:val="24"/>
           <w:szCs w:val="24"/>
         </w:rPr>
+      </w:pPr>
+      <w:r>
+        <w:rPr>
+          <w:rFonts w:ascii="Book Antiqua" w:hAnsi="Book Antiqua"/>
+          <w:color w:val="auto"/>
+          <w:sz w:val="24"/>
+          <w:szCs w:val="24"/>
+        </w:rPr>
         <w:t>Embassy chefs showcase an authentic taste from their country in a friendly, delicious, culinary competition, featuring a sips and sweets pavilion with wine, cocktails and desserts!</w:t>
       </w:r>
     </w:p>
     <w:p>
       <w:pPr>
-        <w:sectPr>
-          <w:headerReference w:type="even" r:id="rId13"/>
-          <w:headerReference w:type="default" r:id="rId14"/>
-          <w:headerReference w:type="first" r:id="rId15"/>
-          <w:pgSz w:w="12240" w:h="15840"/>
-          <w:pgMar w:top="1440" w:right="1440" w:bottom="1440" w:left="1440" w:header="720" w:footer="720" w:gutter="0"/>
-          <w:cols w:space="720"/>
-          <w:docGrid w:linePitch="360"/>
-        </w:sectPr>
-      </w:pPr>
-    </w:p>
-    <w:p/>
+        <w:rPr>
+          <w:rFonts w:ascii="Book Antiqua" w:hAnsi="Book Antiqua"/>
+          <w:color w:val="auto"/>
+          <w:sz w:val="24"/>
+          <w:szCs w:val="24"/>
+        </w:rPr>
+      </w:pPr>
+    </w:p>
+    <w:p>
+      <w:pPr>
+        <w:rPr>
+          <w:rFonts w:ascii="Book Antiqua" w:hAnsi="Book Antiqua"/>
+          <w:color w:val="auto"/>
+          <w:sz w:val="24"/>
+          <w:szCs w:val="24"/>
+        </w:rPr>
+      </w:pPr>
+    </w:p>
     <w:p/>
     <w:p>
       <w:pPr>
@@ -1066,6 +1335,87 @@
       </w:pPr>
       <w:r>
         <w:rPr>
+          <w:noProof/>
+          <w:sz w:val="20"/>
+          <w:szCs w:val="20"/>
+          <w:lang w:eastAsia="ja-JP"/>
+        </w:rPr>
+        <w:lastRenderedPageBreak/>
+        <mc:AlternateContent>
+          <mc:Choice Requires="wps">
+            <w:drawing>
+              <wp:anchor distT="0" distB="0" distL="114300" distR="114300" simplePos="0" relativeHeight="251663360" behindDoc="0" locked="0" layoutInCell="1" allowOverlap="1" wp14:anchorId="30E14FFA" wp14:editId="4EC5E5FD">
+                <wp:simplePos x="0" y="0"/>
+                <wp:positionH relativeFrom="margin">
+                  <wp:posOffset>-219075</wp:posOffset>
+                </wp:positionH>
+                <wp:positionV relativeFrom="paragraph">
+                  <wp:posOffset>-257176</wp:posOffset>
+                </wp:positionV>
+                <wp:extent cx="6457950" cy="8715375"/>
+                <wp:effectExtent l="0" t="0" r="19050" b="28575"/>
+                <wp:wrapNone/>
+                <wp:docPr id="15" name="Rectangle 15"/>
+                <wp:cNvGraphicFramePr/>
+                <a:graphic xmlns:a="http://schemas.openxmlformats.org/drawingml/2006/main">
+                  <a:graphicData uri="http://schemas.microsoft.com/office/word/2010/wordprocessingShape">
+                    <wps:wsp>
+                      <wps:cNvSpPr/>
+                      <wps:spPr>
+                        <a:xfrm>
+                          <a:off x="0" y="0"/>
+                          <a:ext cx="6457950" cy="8715375"/>
+                        </a:xfrm>
+                        <a:prstGeom prst="rect">
+                          <a:avLst/>
+                        </a:prstGeom>
+                        <a:noFill/>
+                      </wps:spPr>
+                      <wps:style>
+                        <a:lnRef idx="2">
+                          <a:schemeClr val="accent1">
+                            <a:shade val="50000"/>
+                          </a:schemeClr>
+                        </a:lnRef>
+                        <a:fillRef idx="1">
+                          <a:schemeClr val="accent1"/>
+                        </a:fillRef>
+                        <a:effectRef idx="0">
+                          <a:schemeClr val="accent1"/>
+                        </a:effectRef>
+                        <a:fontRef idx="minor">
+                          <a:schemeClr val="lt1"/>
+                        </a:fontRef>
+                      </wps:style>
+                      <wps:bodyPr rot="0" spcFirstLastPara="0" vertOverflow="overflow" horzOverflow="overflow" vert="horz" wrap="square" lIns="91440" tIns="45720" rIns="91440" bIns="45720" numCol="1" spcCol="0" rtlCol="0" fromWordArt="0" anchor="ctr" anchorCtr="0" forceAA="0" compatLnSpc="1">
+                        <a:prstTxWarp prst="textNoShape">
+                          <a:avLst/>
+                        </a:prstTxWarp>
+                        <a:noAutofit/>
+                      </wps:bodyPr>
+                    </wps:wsp>
+                  </a:graphicData>
+                </a:graphic>
+                <wp14:sizeRelH relativeFrom="margin">
+                  <wp14:pctWidth>0</wp14:pctWidth>
+                </wp14:sizeRelH>
+                <wp14:sizeRelV relativeFrom="margin">
+                  <wp14:pctHeight>0</wp14:pctHeight>
+                </wp14:sizeRelV>
+              </wp:anchor>
+            </w:drawing>
+          </mc:Choice>
+          <mc:Fallback>
+            <w:pict>
+              <v:rect w14:anchorId="0467F64E" id="Rectangle 15" o:spid="_x0000_s1026" style="position:absolute;margin-left:-17.25pt;margin-top:-20.25pt;width:508.5pt;height:686.25pt;z-index:251663360;visibility:visible;mso-wrap-style:square;mso-width-percent:0;mso-height-percent:0;mso-wrap-distance-left:9pt;mso-wrap-distance-top:0;mso-wrap-distance-right:9pt;mso-wrap-distance-bottom:0;mso-position-horizontal:absolute;mso-position-horizontal-relative:margin;mso-position-vertical:absolute;mso-position-vertical-relative:text;mso-width-percent:0;mso-height-percent:0;mso-width-relative:margin;mso-height-relative:margin;v-text-anchor:middle" o:gfxdata="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" filled="f" strokecolor="#445819 [1604]" strokeweight="1pt">
+                <w10:wrap anchorx="margin"/>
+              </v:rect>
+            </w:pict>
+          </mc:Fallback>
+        </mc:AlternateContent>
+      </w:r>
+      <w:r>
+        <w:rPr>
           <w:rFonts w:ascii="Book Antiqua" w:eastAsia="Times New Roman" w:hAnsi="Book Antiqua" w:cs="Arial"/>
           <w:i/>
           <w:iCs/>
@@ -1806,25 +2156,6 @@
           <w:szCs w:val="14"/>
           <w:shd w:val="clear" w:color="auto" w:fill="FFFFFF"/>
         </w:rPr>
-        <w:sectPr>
-          <w:headerReference w:type="default" r:id="rId16"/>
-          <w:pgSz w:w="12240" w:h="15840"/>
-          <w:pgMar w:top="1440" w:right="1440" w:bottom="1440" w:left="1440" w:header="720" w:footer="720" w:gutter="0"/>
-          <w:cols w:space="720"/>
-          <w:docGrid w:linePitch="360"/>
-        </w:sectPr>
-      </w:pPr>
-    </w:p>
-    <w:p>
-      <w:pPr>
-        <w:spacing w:line="240" w:lineRule="auto"/>
-        <w:rPr>
-          <w:rFonts w:ascii="Book Antiqua" w:eastAsia="Times New Roman" w:hAnsi="Book Antiqua"/>
-          <w:color w:val="474747"/>
-          <w:sz w:val="14"/>
-          <w:szCs w:val="14"/>
-          <w:shd w:val="clear" w:color="auto" w:fill="FFFFFF"/>
-        </w:rPr>
       </w:pPr>
     </w:p>
     <w:p>
@@ -1865,8 +2196,89 @@
           <w:highlight w:val="white"/>
         </w:rPr>
       </w:pPr>
-      <w:bookmarkStart w:id="1" w:name="_5a0g2v13svbl" w:colFirst="0" w:colLast="0"/>
-      <w:bookmarkEnd w:id="1"/>
+      <w:bookmarkStart w:id="0" w:name="_5a0g2v13svbl" w:colFirst="0" w:colLast="0"/>
+      <w:bookmarkEnd w:id="0"/>
+      <w:r>
+        <w:rPr>
+          <w:noProof/>
+          <w:sz w:val="20"/>
+          <w:szCs w:val="20"/>
+          <w:lang w:eastAsia="ja-JP"/>
+        </w:rPr>
+        <w:lastRenderedPageBreak/>
+        <mc:AlternateContent>
+          <mc:Choice Requires="wps">
+            <w:drawing>
+              <wp:anchor distT="0" distB="0" distL="114300" distR="114300" simplePos="0" relativeHeight="251665408" behindDoc="0" locked="0" layoutInCell="1" allowOverlap="1" wp14:anchorId="1749ADD0" wp14:editId="009DD304">
+                <wp:simplePos x="0" y="0"/>
+                <wp:positionH relativeFrom="margin">
+                  <wp:posOffset>-121920</wp:posOffset>
+                </wp:positionH>
+                <wp:positionV relativeFrom="paragraph">
+                  <wp:posOffset>-219075</wp:posOffset>
+                </wp:positionV>
+                <wp:extent cx="6457950" cy="8677275"/>
+                <wp:effectExtent l="0" t="0" r="19050" b="28575"/>
+                <wp:wrapNone/>
+                <wp:docPr id="16" name="Rectangle 16"/>
+                <wp:cNvGraphicFramePr/>
+                <a:graphic xmlns:a="http://schemas.openxmlformats.org/drawingml/2006/main">
+                  <a:graphicData uri="http://schemas.microsoft.com/office/word/2010/wordprocessingShape">
+                    <wps:wsp>
+                      <wps:cNvSpPr/>
+                      <wps:spPr>
+                        <a:xfrm>
+                          <a:off x="0" y="0"/>
+                          <a:ext cx="6457950" cy="8677275"/>
+                        </a:xfrm>
+                        <a:prstGeom prst="rect">
+                          <a:avLst/>
+                        </a:prstGeom>
+                        <a:noFill/>
+                      </wps:spPr>
+                      <wps:style>
+                        <a:lnRef idx="2">
+                          <a:schemeClr val="accent1">
+                            <a:shade val="50000"/>
+                          </a:schemeClr>
+                        </a:lnRef>
+                        <a:fillRef idx="1">
+                          <a:schemeClr val="accent1"/>
+                        </a:fillRef>
+                        <a:effectRef idx="0">
+                          <a:schemeClr val="accent1"/>
+                        </a:effectRef>
+                        <a:fontRef idx="minor">
+                          <a:schemeClr val="lt1"/>
+                        </a:fontRef>
+                      </wps:style>
+                      <wps:bodyPr rot="0" spcFirstLastPara="0" vertOverflow="overflow" horzOverflow="overflow" vert="horz" wrap="square" lIns="91440" tIns="45720" rIns="91440" bIns="45720" numCol="1" spcCol="0" rtlCol="0" fromWordArt="0" anchor="ctr" anchorCtr="0" forceAA="0" compatLnSpc="1">
+                        <a:prstTxWarp prst="textNoShape">
+                          <a:avLst/>
+                        </a:prstTxWarp>
+                        <a:noAutofit/>
+                      </wps:bodyPr>
+                    </wps:wsp>
+                  </a:graphicData>
+                </a:graphic>
+                <wp14:sizeRelH relativeFrom="margin">
+                  <wp14:pctWidth>0</wp14:pctWidth>
+                </wp14:sizeRelH>
+                <wp14:sizeRelV relativeFrom="margin">
+                  <wp14:pctHeight>0</wp14:pctHeight>
+                </wp14:sizeRelV>
+              </wp:anchor>
+            </w:drawing>
+          </mc:Choice>
+          <mc:Fallback>
+            <w:pict>
+              <v:rect w14:anchorId="1F2775B1" id="Rectangle 16" o:spid="_x0000_s1026" style="position:absolute;margin-left:-9.6pt;margin-top:-17.25pt;width:508.5pt;height:683.25pt;z-index:251665408;visibility:visible;mso-wrap-style:square;mso-width-percent:0;mso-height-percent:0;mso-wrap-distance-left:9pt;mso-wrap-distance-top:0;mso-wrap-distance-right:9pt;mso-wrap-distance-bottom:0;mso-position-horizontal:absolute;mso-position-horizontal-relative:margin;mso-position-vertical:absolute;mso-position-vertical-relative:text;mso-width-percent:0;mso-height-percent:0;mso-width-relative:margin;mso-height-relative:margin;v-text-anchor:middle" o:gfxdata="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" filled="f" strokecolor="#445819 [1604]" strokeweight="1pt">
+                <w10:wrap anchorx="margin"/>
+              </v:rect>
+            </w:pict>
+          </mc:Fallback>
+        </mc:AlternateContent>
+      </w:r>
       <w:r>
         <w:rPr>
           <w:sz w:val="105"/>
@@ -1875,6 +2287,8 @@
         </w:rPr>
         <w:t>Lorem Ipsum</w:t>
       </w:r>
+      <w:bookmarkStart w:id="1" w:name="_GoBack"/>
+      <w:bookmarkEnd w:id="1"/>
     </w:p>
     <w:p>
       <w:pPr>
@@ -1983,7 +2397,7 @@
           <w:highlight w:val="white"/>
         </w:rPr>
         <w:sectPr>
-          <w:headerReference w:type="default" r:id="rId17"/>
+          <w:headerReference w:type="default" r:id="rId9"/>
           <w:pgSz w:w="12240" w:h="15840"/>
           <w:pgMar w:top="1440" w:right="1440" w:bottom="1440" w:left="1440" w:header="720" w:footer="720" w:gutter="0"/>
           <w:cols w:space="720"/>
@@ -2012,6 +2426,87 @@
           <w:highlight w:val="white"/>
         </w:rPr>
       </w:pPr>
+      <w:r>
+        <w:rPr>
+          <w:noProof/>
+          <w:sz w:val="20"/>
+          <w:szCs w:val="20"/>
+          <w:lang w:eastAsia="ja-JP"/>
+        </w:rPr>
+        <w:lastRenderedPageBreak/>
+        <mc:AlternateContent>
+          <mc:Choice Requires="wps">
+            <w:drawing>
+              <wp:anchor distT="0" distB="0" distL="114300" distR="114300" simplePos="0" relativeHeight="251667456" behindDoc="0" locked="0" layoutInCell="1" allowOverlap="1" wp14:anchorId="641F0764" wp14:editId="156B67B0">
+                <wp:simplePos x="0" y="0"/>
+                <wp:positionH relativeFrom="margin">
+                  <wp:posOffset>-131064</wp:posOffset>
+                </wp:positionH>
+                <wp:positionV relativeFrom="paragraph">
+                  <wp:posOffset>-1905</wp:posOffset>
+                </wp:positionV>
+                <wp:extent cx="6457950" cy="8677275"/>
+                <wp:effectExtent l="0" t="0" r="19050" b="28575"/>
+                <wp:wrapNone/>
+                <wp:docPr id="23" name="Rectangle 23"/>
+                <wp:cNvGraphicFramePr/>
+                <a:graphic xmlns:a="http://schemas.openxmlformats.org/drawingml/2006/main">
+                  <a:graphicData uri="http://schemas.microsoft.com/office/word/2010/wordprocessingShape">
+                    <wps:wsp>
+                      <wps:cNvSpPr/>
+                      <wps:spPr>
+                        <a:xfrm>
+                          <a:off x="0" y="0"/>
+                          <a:ext cx="6457950" cy="8677275"/>
+                        </a:xfrm>
+                        <a:prstGeom prst="rect">
+                          <a:avLst/>
+                        </a:prstGeom>
+                        <a:noFill/>
+                      </wps:spPr>
+                      <wps:style>
+                        <a:lnRef idx="2">
+                          <a:schemeClr val="accent1">
+                            <a:shade val="50000"/>
+                          </a:schemeClr>
+                        </a:lnRef>
+                        <a:fillRef idx="1">
+                          <a:schemeClr val="accent1"/>
+                        </a:fillRef>
+                        <a:effectRef idx="0">
+                          <a:schemeClr val="accent1"/>
+                        </a:effectRef>
+                        <a:fontRef idx="minor">
+                          <a:schemeClr val="lt1"/>
+                        </a:fontRef>
+                      </wps:style>
+                      <wps:bodyPr rot="0" spcFirstLastPara="0" vertOverflow="overflow" horzOverflow="overflow" vert="horz" wrap="square" lIns="91440" tIns="45720" rIns="91440" bIns="45720" numCol="1" spcCol="0" rtlCol="0" fromWordArt="0" anchor="ctr" anchorCtr="0" forceAA="0" compatLnSpc="1">
+                        <a:prstTxWarp prst="textNoShape">
+                          <a:avLst/>
+                        </a:prstTxWarp>
+                        <a:noAutofit/>
+                      </wps:bodyPr>
+                    </wps:wsp>
+                  </a:graphicData>
+                </a:graphic>
+                <wp14:sizeRelH relativeFrom="margin">
+                  <wp14:pctWidth>0</wp14:pctWidth>
+                </wp14:sizeRelH>
+                <wp14:sizeRelV relativeFrom="margin">
+                  <wp14:pctHeight>0</wp14:pctHeight>
+                </wp14:sizeRelV>
+              </wp:anchor>
+            </w:drawing>
+          </mc:Choice>
+          <mc:Fallback>
+            <w:pict>
+              <v:rect w14:anchorId="07852783" id="Rectangle 23" o:spid="_x0000_s1026" style="position:absolute;margin-left:-10.3pt;margin-top:-.15pt;width:508.5pt;height:683.25pt;z-index:251667456;visibility:visible;mso-wrap-style:square;mso-width-percent:0;mso-height-percent:0;mso-wrap-distance-left:9pt;mso-wrap-distance-top:0;mso-wrap-distance-right:9pt;mso-wrap-distance-bottom:0;mso-position-horizontal:absolute;mso-position-horizontal-relative:margin;mso-position-vertical:absolute;mso-position-vertical-relative:text;mso-width-percent:0;mso-height-percent:0;mso-width-relative:margin;mso-height-relative:margin;v-text-anchor:middle" o:gfxdata="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" filled="f" strokecolor="#445819 [1604]" strokeweight="1pt">
+                <w10:wrap anchorx="margin"/>
+              </v:rect>
+            </w:pict>
+          </mc:Fallback>
+        </mc:AlternateContent>
+      </w:r>
     </w:p>
     <w:p>
       <w:pPr>
@@ -2064,7 +2559,7 @@
                     <pic:cNvPicPr preferRelativeResize="0"/>
                   </pic:nvPicPr>
                   <pic:blipFill>
-                    <a:blip r:embed="rId18"/>
+                    <a:blip r:embed="rId10"/>
                     <a:srcRect/>
                     <a:stretch>
                       <a:fillRect/>
@@ -2209,7 +2704,7 @@
       </w:pPr>
     </w:p>
     <w:sectPr>
-      <w:headerReference w:type="default" r:id="rId19"/>
+      <w:headerReference w:type="default" r:id="rId11"/>
       <w:pgSz w:w="12240" w:h="15840"/>
       <w:pgMar w:top="1440" w:right="1440" w:bottom="1440" w:left="1440" w:header="720" w:footer="720" w:gutter="0"/>
       <w:cols w:space="720"/>
@@ -2245,16 +2740,6 @@
 </file>
 
 <file path=word/footer1.xml><?xml version="1.0" encoding="utf-8"?>
-<w:ftr xmlns:wpc="http://schemas.microsoft.com/office/word/2010/wordprocessingCanvas" xmlns:cx="http://schemas.microsoft.com/office/drawing/2014/chartex" xmlns:cx1="http://schemas.microsoft.com/office/drawing/2015/9/8/chartex" xmlns:cx2="http://schemas.microsoft.com/office/drawing/2015/10/21/chartex" xmlns:cx3="http://schemas.microsoft.com/office/drawing/2016/5/9/chartex" xmlns:cx4="http://schemas.microsoft.com/office/drawing/2016/5/10/chartex" xmlns:cx5="http://schemas.microsoft.com/office/drawing/2016/5/11/chartex" xmlns:cx6="http://schemas.microsoft.com/office/drawing/2016/5/12/chartex" xmlns:cx7="http://schemas.microsoft.com/office/drawing/2016/5/13/chartex" xmlns:cx8="http://schemas.microsoft.com/office/drawing/2016/5/14/chartex" xmlns:mc="http://schemas.openxmlformats.org/markup-compatibility/2006" xmlns:aink="http://schemas.microsoft.com/office/drawing/2016/ink" xmlns:am3d="http://schemas.microsoft.com/office/drawing/2017/model3d" xmlns:o="urn:schemas-microsoft-com:office:office" xmlns:r="http://schemas.openxmlformats.org/officeDocument/2006/relationships" xmlns:m="http://schemas.openxmlformats.org/officeDocument/2006/math" xmlns:v="urn:schemas-microsoft-com:vml" xmlns:wp14="http://schemas.microsoft.com/office/word/2010/wordprocessingDrawing" xmlns:wp="http://schemas.openxmlformats.org/drawingml/2006/wordprocessingDrawing" xmlns:w10="urn:schemas-microsoft-com:office:word" xmlns:w="http://schemas.openxmlformats.org/wordprocessingml/2006/main" xmlns:w14="http://schemas.microsoft.com/office/word/2010/wordml" xmlns:w15="http://schemas.microsoft.com/office/word/2012/wordml" xmlns:w16cid="http://schemas.microsoft.com/office/word/2016/wordml/cid" xmlns:w16se="http://schemas.microsoft.com/office/word/2015/wordml/symex" xmlns:wpg="http://schemas.microsoft.com/office/word/2010/wordprocessingGroup" xmlns:wpi="http://schemas.microsoft.com/office/word/2010/wordprocessingInk" xmlns:wne="http://schemas.microsoft.com/office/word/2006/wordml" xmlns:wps="http://schemas.microsoft.com/office/word/2010/wordprocessingShape" mc:Ignorable="w14 w15 w16se w16cid wp14">
-  <w:p>
-    <w:pPr>
-      <w:pStyle w:val="Footer"/>
-    </w:pPr>
-  </w:p>
-</w:ftr>
-</file>
-
-<file path=word/footer2.xml><?xml version="1.0" encoding="utf-8"?>
 <w:ftr xmlns:wpc="http://schemas.microsoft.com/office/word/2010/wordprocessingCanvas" xmlns:cx="http://schemas.microsoft.com/office/drawing/2014/chartex" xmlns:cx1="http://schemas.microsoft.com/office/drawing/2015/9/8/chartex" xmlns:cx2="http://schemas.microsoft.com/office/drawing/2015/10/21/chartex" xmlns:cx3="http://schemas.microsoft.com/office/drawing/2016/5/9/chartex" xmlns:cx4="http://schemas.microsoft.com/office/drawing/2016/5/10/chartex" xmlns:cx5="http://schemas.microsoft.com/office/drawing/2016/5/11/chartex" xmlns:cx6="http://schemas.microsoft.com/office/drawing/2016/5/12/chartex" xmlns:cx7="http://schemas.microsoft.com/office/drawing/2016/5/13/chartex" xmlns:cx8="http://schemas.microsoft.com/office/drawing/2016/5/14/chartex" xmlns:mc="http://schemas.openxmlformats.org/markup-compatibility/2006" xmlns:aink="http://schemas.microsoft.com/office/drawing/2016/ink" xmlns:am3d="http://schemas.microsoft.com/office/drawing/2017/model3d" xmlns:o="urn:schemas-microsoft-com:office:office" xmlns:r="http://schemas.openxmlformats.org/officeDocument/2006/relationships" xmlns:m="http://schemas.openxmlformats.org/officeDocument/2006/math" xmlns:v="urn:schemas-microsoft-com:vml" xmlns:wp14="http://schemas.microsoft.com/office/word/2010/wordprocessingDrawing" xmlns:wp="http://schemas.openxmlformats.org/drawingml/2006/wordprocessingDrawing" xmlns:w10="urn:schemas-microsoft-com:office:word" xmlns:w="http://schemas.openxmlformats.org/wordprocessingml/2006/main" xmlns:w14="http://schemas.microsoft.com/office/word/2010/wordml" xmlns:w15="http://schemas.microsoft.com/office/word/2012/wordml" xmlns:w16cid="http://schemas.microsoft.com/office/word/2016/wordml/cid" xmlns:w16se="http://schemas.microsoft.com/office/word/2015/wordml/symex" xmlns:wpg="http://schemas.microsoft.com/office/word/2010/wordprocessingGroup" xmlns:wpi="http://schemas.microsoft.com/office/word/2010/wordprocessingInk" xmlns:wne="http://schemas.microsoft.com/office/word/2006/wordml" xmlns:wps="http://schemas.microsoft.com/office/word/2010/wordprocessingShape" mc:Ignorable="w14 w15 w16se w16cid wp14">
   <w:sdt>
     <w:sdtPr>
@@ -2315,7 +2800,7 @@
                 <w:bCs/>
                 <w:noProof/>
               </w:rPr>
-              <w:t>1</w:t>
+              <w:t>5</w:t>
             </w:r>
             <w:r>
               <w:rPr>
@@ -2384,16 +2869,6 @@
 </w:ftr>
 </file>
 
-<file path=word/footer3.xml><?xml version="1.0" encoding="utf-8"?>
-<w:ftr xmlns:wpc="http://schemas.microsoft.com/office/word/2010/wordprocessingCanvas" xmlns:cx="http://schemas.microsoft.com/office/drawing/2014/chartex" xmlns:cx1="http://schemas.microsoft.com/office/drawing/2015/9/8/chartex" xmlns:cx2="http://schemas.microsoft.com/office/drawing/2015/10/21/chartex" xmlns:cx3="http://schemas.microsoft.com/office/drawing/2016/5/9/chartex" xmlns:cx4="http://schemas.microsoft.com/office/drawing/2016/5/10/chartex" xmlns:cx5="http://schemas.microsoft.com/office/drawing/2016/5/11/chartex" xmlns:cx6="http://schemas.microsoft.com/office/drawing/2016/5/12/chartex" xmlns:cx7="http://schemas.microsoft.com/office/drawing/2016/5/13/chartex" xmlns:cx8="http://schemas.microsoft.com/office/drawing/2016/5/14/chartex" xmlns:mc="http://schemas.openxmlformats.org/markup-compatibility/2006" xmlns:aink="http://schemas.microsoft.com/office/drawing/2016/ink" xmlns:am3d="http://schemas.microsoft.com/office/drawing/2017/model3d" xmlns:o="urn:schemas-microsoft-com:office:office" xmlns:r="http://schemas.openxmlformats.org/officeDocument/2006/relationships" xmlns:m="http://schemas.openxmlformats.org/officeDocument/2006/math" xmlns:v="urn:schemas-microsoft-com:vml" xmlns:wp14="http://schemas.microsoft.com/office/word/2010/wordprocessingDrawing" xmlns:wp="http://schemas.openxmlformats.org/drawingml/2006/wordprocessingDrawing" xmlns:w10="urn:schemas-microsoft-com:office:word" xmlns:w="http://schemas.openxmlformats.org/wordprocessingml/2006/main" xmlns:w14="http://schemas.microsoft.com/office/word/2010/wordml" xmlns:w15="http://schemas.microsoft.com/office/word/2012/wordml" xmlns:w16cid="http://schemas.microsoft.com/office/word/2016/wordml/cid" xmlns:w16se="http://schemas.microsoft.com/office/word/2015/wordml/symex" xmlns:wpg="http://schemas.microsoft.com/office/word/2010/wordprocessingGroup" xmlns:wpi="http://schemas.microsoft.com/office/word/2010/wordprocessingInk" xmlns:wne="http://schemas.microsoft.com/office/word/2006/wordml" xmlns:wps="http://schemas.microsoft.com/office/word/2010/wordprocessingShape" mc:Ignorable="w14 w15 w16se w16cid wp14">
-  <w:p>
-    <w:pPr>
-      <w:pStyle w:val="Footer"/>
-    </w:pPr>
-  </w:p>
-</w:ftr>
-</file>
-
 <file path=word/footnotes.xml><?xml version="1.0" encoding="utf-8"?>
 <w:footnotes xmlns:wpc="http://schemas.microsoft.com/office/word/2010/wordprocessingCanvas" xmlns:cx="http://schemas.microsoft.com/office/drawing/2014/chartex" xmlns:cx1="http://schemas.microsoft.com/office/drawing/2015/9/8/chartex" xmlns:cx2="http://schemas.microsoft.com/office/drawing/2015/10/21/chartex" xmlns:cx3="http://schemas.microsoft.com/office/drawing/2016/5/9/chartex" xmlns:cx4="http://schemas.microsoft.com/office/drawing/2016/5/10/chartex" xmlns:cx5="http://schemas.microsoft.com/office/drawing/2016/5/11/chartex" xmlns:cx6="http://schemas.microsoft.com/office/drawing/2016/5/12/chartex" xmlns:cx7="http://schemas.microsoft.com/office/drawing/2016/5/13/chartex" xmlns:cx8="http://schemas.microsoft.com/office/drawing/2016/5/14/chartex" xmlns:mc="http://schemas.openxmlformats.org/markup-compatibility/2006" xmlns:aink="http://schemas.microsoft.com/office/drawing/2016/ink" xmlns:am3d="http://schemas.microsoft.com/office/drawing/2017/model3d" xmlns:o="urn:schemas-microsoft-com:office:office" xmlns:r="http://schemas.openxmlformats.org/officeDocument/2006/relationships" xmlns:m="http://schemas.openxmlformats.org/officeDocument/2006/math" xmlns:v="urn:schemas-microsoft-com:vml" xmlns:wp14="http://schemas.microsoft.com/office/word/2010/wordprocessingDrawing" xmlns:wp="http://schemas.openxmlformats.org/drawingml/2006/wordprocessingDrawing" xmlns:w10="urn:schemas-microsoft-com:office:word" xmlns:w="http://schemas.openxmlformats.org/wordprocessingml/2006/main" xmlns:w14="http://schemas.microsoft.com/office/word/2010/wordml" xmlns:w15="http://schemas.microsoft.com/office/word/2012/wordml" xmlns:w16cid="http://schemas.microsoft.com/office/word/2016/wordml/cid" xmlns:w16se="http://schemas.microsoft.com/office/word/2015/wordml/symex" xmlns:wpg="http://schemas.microsoft.com/office/word/2010/wordprocessingGroup" xmlns:wpi="http://schemas.microsoft.com/office/word/2010/wordprocessingInk" xmlns:wne="http://schemas.microsoft.com/office/word/2006/wordml" xmlns:wps="http://schemas.microsoft.com/office/word/2010/wordprocessingShape" mc:Ignorable="w14 w15 w16se w16cid wp14">
   <w:footnote w:type="separator" w:id="-1">
@@ -2420,16 +2895,6 @@
 </file>
 
 <file path=word/header1.xml><?xml version="1.0" encoding="utf-8"?>
-<w:hdr xmlns:wpc="http://schemas.microsoft.com/office/word/2010/wordprocessingCanvas" xmlns:cx="http://schemas.microsoft.com/office/drawing/2014/chartex" xmlns:cx1="http://schemas.microsoft.com/office/drawing/2015/9/8/chartex" xmlns:cx2="http://schemas.microsoft.com/office/drawing/2015/10/21/chartex" xmlns:cx3="http://schemas.microsoft.com/office/drawing/2016/5/9/chartex" xmlns:cx4="http://schemas.microsoft.com/office/drawing/2016/5/10/chartex" xmlns:cx5="http://schemas.microsoft.com/office/drawing/2016/5/11/chartex" xmlns:cx6="http://schemas.microsoft.com/office/drawing/2016/5/12/chartex" xmlns:cx7="http://schemas.microsoft.com/office/drawing/2016/5/13/chartex" xmlns:cx8="http://schemas.microsoft.com/office/drawing/2016/5/14/chartex" xmlns:mc="http://schemas.openxmlformats.org/markup-compatibility/2006" xmlns:aink="http://schemas.microsoft.com/office/drawing/2016/ink" xmlns:am3d="http://schemas.microsoft.com/office/drawing/2017/model3d" xmlns:o="urn:schemas-microsoft-com:office:office" xmlns:r="http://schemas.openxmlformats.org/officeDocument/2006/relationships" xmlns:m="http://schemas.openxmlformats.org/officeDocument/2006/math" xmlns:v="urn:schemas-microsoft-com:vml" xmlns:wp14="http://schemas.microsoft.com/office/word/2010/wordprocessingDrawing" xmlns:wp="http://schemas.openxmlformats.org/drawingml/2006/wordprocessingDrawing" xmlns:w10="urn:schemas-microsoft-com:office:word" xmlns:w="http://schemas.openxmlformats.org/wordprocessingml/2006/main" xmlns:w14="http://schemas.microsoft.com/office/word/2010/wordml" xmlns:w15="http://schemas.microsoft.com/office/word/2012/wordml" xmlns:w16cid="http://schemas.microsoft.com/office/word/2016/wordml/cid" xmlns:w16se="http://schemas.microsoft.com/office/word/2015/wordml/symex" xmlns:wpg="http://schemas.microsoft.com/office/word/2010/wordprocessingGroup" xmlns:wpi="http://schemas.microsoft.com/office/word/2010/wordprocessingInk" xmlns:wne="http://schemas.microsoft.com/office/word/2006/wordml" xmlns:wps="http://schemas.microsoft.com/office/word/2010/wordprocessingShape" mc:Ignorable="w14 w15 w16se w16cid wp14">
-  <w:p>
-    <w:pPr>
-      <w:pStyle w:val="Header"/>
-    </w:pPr>
-  </w:p>
-</w:hdr>
-</file>
-
-<file path=word/header2.xml><?xml version="1.0" encoding="utf-8"?>
 <w:hdr xmlns:wpc="http://schemas.microsoft.com/office/word/2010/wordprocessingCanvas" xmlns:cx="http://schemas.microsoft.com/office/drawing/2014/chartex" xmlns:cx1="http://schemas.microsoft.com/office/drawing/2015/9/8/chartex" xmlns:cx2="http://schemas.microsoft.com/office/drawing/2015/10/21/chartex" xmlns:cx3="http://schemas.microsoft.com/office/drawing/2016/5/9/chartex" xmlns:cx4="http://schemas.microsoft.com/office/drawing/2016/5/10/chartex" xmlns:cx5="http://schemas.microsoft.com/office/drawing/2016/5/11/chartex" xmlns:cx6="http://schemas.microsoft.com/office/drawing/2016/5/12/chartex" xmlns:cx7="http://schemas.microsoft.com/office/drawing/2016/5/13/chartex" xmlns:cx8="http://schemas.microsoft.com/office/drawing/2016/5/14/chartex" xmlns:mc="http://schemas.openxmlformats.org/markup-compatibility/2006" xmlns:aink="http://schemas.microsoft.com/office/drawing/2016/ink" xmlns:am3d="http://schemas.microsoft.com/office/drawing/2017/model3d" xmlns:o="urn:schemas-microsoft-com:office:office" xmlns:r="http://schemas.openxmlformats.org/officeDocument/2006/relationships" xmlns:m="http://schemas.openxmlformats.org/officeDocument/2006/math" xmlns:v="urn:schemas-microsoft-com:vml" xmlns:wp14="http://schemas.microsoft.com/office/word/2010/wordprocessingDrawing" xmlns:wp="http://schemas.openxmlformats.org/drawingml/2006/wordprocessingDrawing" xmlns:w10="urn:schemas-microsoft-com:office:word" xmlns:w="http://schemas.openxmlformats.org/wordprocessingml/2006/main" xmlns:w14="http://schemas.microsoft.com/office/word/2010/wordml" xmlns:w15="http://schemas.microsoft.com/office/word/2012/wordml" xmlns:w16cid="http://schemas.microsoft.com/office/word/2016/wordml/cid" xmlns:w16se="http://schemas.microsoft.com/office/word/2015/wordml/symex" xmlns:wpg="http://schemas.microsoft.com/office/word/2010/wordprocessingGroup" xmlns:wpi="http://schemas.microsoft.com/office/word/2010/wordprocessingInk" xmlns:wne="http://schemas.microsoft.com/office/word/2006/wordml" xmlns:wps="http://schemas.microsoft.com/office/word/2010/wordprocessingShape" mc:Ignorable="w14 w15 w16se w16cid wp14">
   <w:p>
     <w:pPr>
@@ -2481,213 +2946,7 @@
 </w:hdr>
 </file>
 
-<file path=word/header3.xml><?xml version="1.0" encoding="utf-8"?>
-<w:hdr xmlns:wpc="http://schemas.microsoft.com/office/word/2010/wordprocessingCanvas" xmlns:cx="http://schemas.microsoft.com/office/drawing/2014/chartex" xmlns:cx1="http://schemas.microsoft.com/office/drawing/2015/9/8/chartex" xmlns:cx2="http://schemas.microsoft.com/office/drawing/2015/10/21/chartex" xmlns:cx3="http://schemas.microsoft.com/office/drawing/2016/5/9/chartex" xmlns:cx4="http://schemas.microsoft.com/office/drawing/2016/5/10/chartex" xmlns:cx5="http://schemas.microsoft.com/office/drawing/2016/5/11/chartex" xmlns:cx6="http://schemas.microsoft.com/office/drawing/2016/5/12/chartex" xmlns:cx7="http://schemas.microsoft.com/office/drawing/2016/5/13/chartex" xmlns:cx8="http://schemas.microsoft.com/office/drawing/2016/5/14/chartex" xmlns:mc="http://schemas.openxmlformats.org/markup-compatibility/2006" xmlns:aink="http://schemas.microsoft.com/office/drawing/2016/ink" xmlns:am3d="http://schemas.microsoft.com/office/drawing/2017/model3d" xmlns:o="urn:schemas-microsoft-com:office:office" xmlns:r="http://schemas.openxmlformats.org/officeDocument/2006/relationships" xmlns:m="http://schemas.openxmlformats.org/officeDocument/2006/math" xmlns:v="urn:schemas-microsoft-com:vml" xmlns:wp14="http://schemas.microsoft.com/office/word/2010/wordprocessingDrawing" xmlns:wp="http://schemas.openxmlformats.org/drawingml/2006/wordprocessingDrawing" xmlns:w10="urn:schemas-microsoft-com:office:word" xmlns:w="http://schemas.openxmlformats.org/wordprocessingml/2006/main" xmlns:w14="http://schemas.microsoft.com/office/word/2010/wordml" xmlns:w15="http://schemas.microsoft.com/office/word/2012/wordml" xmlns:w16cid="http://schemas.microsoft.com/office/word/2016/wordml/cid" xmlns:w16se="http://schemas.microsoft.com/office/word/2015/wordml/symex" xmlns:wpg="http://schemas.microsoft.com/office/word/2010/wordprocessingGroup" xmlns:wpi="http://schemas.microsoft.com/office/word/2010/wordprocessingInk" xmlns:wne="http://schemas.microsoft.com/office/word/2006/wordml" xmlns:wps="http://schemas.microsoft.com/office/word/2010/wordprocessingShape" mc:Ignorable="w14 w15 w16se w16cid wp14">
-  <w:p>
-    <w:pPr>
-      <w:pStyle w:val="Header"/>
-    </w:pPr>
-  </w:p>
-</w:hdr>
-</file>
-
-<file path=word/header4.xml><?xml version="1.0" encoding="utf-8"?>
-<w:hdr xmlns:wpc="http://schemas.microsoft.com/office/word/2010/wordprocessingCanvas" xmlns:cx="http://schemas.microsoft.com/office/drawing/2014/chartex" xmlns:cx1="http://schemas.microsoft.com/office/drawing/2015/9/8/chartex" xmlns:cx2="http://schemas.microsoft.com/office/drawing/2015/10/21/chartex" xmlns:cx3="http://schemas.microsoft.com/office/drawing/2016/5/9/chartex" xmlns:cx4="http://schemas.microsoft.com/office/drawing/2016/5/10/chartex" xmlns:cx5="http://schemas.microsoft.com/office/drawing/2016/5/11/chartex" xmlns:cx6="http://schemas.microsoft.com/office/drawing/2016/5/12/chartex" xmlns:cx7="http://schemas.microsoft.com/office/drawing/2016/5/13/chartex" xmlns:cx8="http://schemas.microsoft.com/office/drawing/2016/5/14/chartex" xmlns:mc="http://schemas.openxmlformats.org/markup-compatibility/2006" xmlns:aink="http://schemas.microsoft.com/office/drawing/2016/ink" xmlns:am3d="http://schemas.microsoft.com/office/drawing/2017/model3d" xmlns:o="urn:schemas-microsoft-com:office:office" xmlns:r="http://schemas.openxmlformats.org/officeDocument/2006/relationships" xmlns:m="http://schemas.openxmlformats.org/officeDocument/2006/math" xmlns:v="urn:schemas-microsoft-com:vml" xmlns:wp14="http://schemas.microsoft.com/office/word/2010/wordprocessingDrawing" xmlns:wp="http://schemas.openxmlformats.org/drawingml/2006/wordprocessingDrawing" xmlns:w10="urn:schemas-microsoft-com:office:word" xmlns:w="http://schemas.openxmlformats.org/wordprocessingml/2006/main" xmlns:w14="http://schemas.microsoft.com/office/word/2010/wordml" xmlns:w15="http://schemas.microsoft.com/office/word/2012/wordml" xmlns:w16cid="http://schemas.microsoft.com/office/word/2016/wordml/cid" xmlns:w16se="http://schemas.microsoft.com/office/word/2015/wordml/symex" xmlns:wpg="http://schemas.microsoft.com/office/word/2010/wordprocessingGroup" xmlns:wpi="http://schemas.microsoft.com/office/word/2010/wordprocessingInk" xmlns:wne="http://schemas.microsoft.com/office/word/2006/wordml" xmlns:wps="http://schemas.microsoft.com/office/word/2010/wordprocessingShape" mc:Ignorable="w14 w15 w16se w16cid wp14">
-  <w:p>
-    <w:pPr>
-      <w:pStyle w:val="Header"/>
-    </w:pPr>
-    <w:r>
-      <w:rPr>
-        <w:noProof/>
-      </w:rPr>
-      <w:pict>
-        <v:shapetype id="_x0000_t136" coordsize="21600,21600" o:spt="136" adj="10800" path="m@7,l@8,m@5,21600l@6,21600e">
-          <v:formulas>
-            <v:f eqn="sum #0 0 10800"/>
-            <v:f eqn="prod #0 2 1"/>
-            <v:f eqn="sum 21600 0 @1"/>
-            <v:f eqn="sum 0 0 @2"/>
-            <v:f eqn="sum 21600 0 @3"/>
-            <v:f eqn="if @0 @3 0"/>
-            <v:f eqn="if @0 21600 @1"/>
-            <v:f eqn="if @0 0 @2"/>
-            <v:f eqn="if @0 @4 21600"/>
-            <v:f eqn="mid @5 @6"/>
-            <v:f eqn="mid @8 @5"/>
-            <v:f eqn="mid @7 @8"/>
-            <v:f eqn="mid @6 @7"/>
-            <v:f eqn="sum @6 0 @5"/>
-          </v:formulas>
-          <v:path textpathok="t" o:connecttype="custom" o:connectlocs="@9,0;@10,10800;@11,21600;@12,10800" o:connectangles="270,180,90,0"/>
-          <v:textpath on="t" fitshape="t"/>
-          <v:handles>
-            <v:h position="#0,bottomRight" xrange="6629,14971"/>
-          </v:handles>
-          <o:lock v:ext="edit" text="t" shapetype="t"/>
-        </v:shapetype>
-        <v:shape id="PowerPlusWaterMarkObject25318816" o:spid="_x0000_s2078" type="#_x0000_t136" style="position:absolute;margin-left:0;margin-top:0;width:471.3pt;height:188.5pt;rotation:315;z-index:-251649024;mso-position-horizontal:center;mso-position-horizontal-relative:margin;mso-position-vertical:center;mso-position-vertical-relative:margin" o:allowincell="f" fillcolor="#a5a5a5 [2092]" stroked="f">
-          <v:fill opacity=".5"/>
-          <v:textpath style="font-family:&quot;Century Gothic&quot;;font-size:1pt" string="Page2"/>
-          <w10:wrap anchorx="margin" anchory="margin"/>
-        </v:shape>
-      </w:pict>
-    </w:r>
-  </w:p>
-</w:hdr>
-</file>
-
-<file path=word/header5.xml><?xml version="1.0" encoding="utf-8"?>
-<w:hdr xmlns:wpc="http://schemas.microsoft.com/office/word/2010/wordprocessingCanvas" xmlns:cx="http://schemas.microsoft.com/office/drawing/2014/chartex" xmlns:cx1="http://schemas.microsoft.com/office/drawing/2015/9/8/chartex" xmlns:cx2="http://schemas.microsoft.com/office/drawing/2015/10/21/chartex" xmlns:cx3="http://schemas.microsoft.com/office/drawing/2016/5/9/chartex" xmlns:cx4="http://schemas.microsoft.com/office/drawing/2016/5/10/chartex" xmlns:cx5="http://schemas.microsoft.com/office/drawing/2016/5/11/chartex" xmlns:cx6="http://schemas.microsoft.com/office/drawing/2016/5/12/chartex" xmlns:cx7="http://schemas.microsoft.com/office/drawing/2016/5/13/chartex" xmlns:cx8="http://schemas.microsoft.com/office/drawing/2016/5/14/chartex" xmlns:mc="http://schemas.openxmlformats.org/markup-compatibility/2006" xmlns:aink="http://schemas.microsoft.com/office/drawing/2016/ink" xmlns:am3d="http://schemas.microsoft.com/office/drawing/2017/model3d" xmlns:o="urn:schemas-microsoft-com:office:office" xmlns:r="http://schemas.openxmlformats.org/officeDocument/2006/relationships" xmlns:m="http://schemas.openxmlformats.org/officeDocument/2006/math" xmlns:v="urn:schemas-microsoft-com:vml" xmlns:wp14="http://schemas.microsoft.com/office/word/2010/wordprocessingDrawing" xmlns:wp="http://schemas.openxmlformats.org/drawingml/2006/wordprocessingDrawing" xmlns:w10="urn:schemas-microsoft-com:office:word" xmlns:w="http://schemas.openxmlformats.org/wordprocessingml/2006/main" xmlns:w14="http://schemas.microsoft.com/office/word/2010/wordml" xmlns:w15="http://schemas.microsoft.com/office/word/2012/wordml" xmlns:w16cid="http://schemas.microsoft.com/office/word/2016/wordml/cid" xmlns:w16se="http://schemas.microsoft.com/office/word/2015/wordml/symex" xmlns:wpg="http://schemas.microsoft.com/office/word/2010/wordprocessingGroup" xmlns:wpi="http://schemas.microsoft.com/office/word/2010/wordprocessingInk" xmlns:wne="http://schemas.microsoft.com/office/word/2006/wordml" xmlns:wps="http://schemas.microsoft.com/office/word/2010/wordprocessingShape" mc:Ignorable="w14 w15 w16se w16cid wp14">
-  <w:p>
-    <w:pPr>
-      <w:pStyle w:val="Header"/>
-      <w:tabs>
-        <w:tab w:val="left" w:pos="2674"/>
-      </w:tabs>
-    </w:pPr>
-    <w:r>
-      <w:rPr>
-        <w:noProof/>
-      </w:rPr>
-      <w:pict>
-        <v:shapetype id="_x0000_t136" coordsize="21600,21600" o:spt="136" adj="10800" path="m@7,l@8,m@5,21600l@6,21600e">
-          <v:formulas>
-            <v:f eqn="sum #0 0 10800"/>
-            <v:f eqn="prod #0 2 1"/>
-            <v:f eqn="sum 21600 0 @1"/>
-            <v:f eqn="sum 0 0 @2"/>
-            <v:f eqn="sum 21600 0 @3"/>
-            <v:f eqn="if @0 @3 0"/>
-            <v:f eqn="if @0 21600 @1"/>
-            <v:f eqn="if @0 0 @2"/>
-            <v:f eqn="if @0 @4 21600"/>
-            <v:f eqn="mid @5 @6"/>
-            <v:f eqn="mid @8 @5"/>
-            <v:f eqn="mid @7 @8"/>
-            <v:f eqn="mid @6 @7"/>
-            <v:f eqn="sum @6 0 @5"/>
-          </v:formulas>
-          <v:path textpathok="t" o:connecttype="custom" o:connectlocs="@9,0;@10,10800;@11,21600;@12,10800" o:connectangles="270,180,90,0"/>
-          <v:textpath on="t" fitshape="t"/>
-          <v:handles>
-            <v:h position="#0,bottomRight" xrange="6629,14971"/>
-          </v:handles>
-          <o:lock v:ext="edit" text="t" shapetype="t"/>
-        </v:shapetype>
-        <v:shape id="PowerPlusWaterMarkObject25318817" o:spid="_x0000_s2079" type="#_x0000_t136" style="position:absolute;margin-left:0;margin-top:0;width:471.3pt;height:188.5pt;rotation:315;z-index:-251646976;mso-position-horizontal:center;mso-position-horizontal-relative:margin;mso-position-vertical:center;mso-position-vertical-relative:margin" o:allowincell="f" fillcolor="#a5a5a5 [2092]" stroked="f">
-          <v:fill opacity=".5"/>
-          <v:textpath style="font-family:&quot;Century Gothic&quot;;font-size:1pt" string="Page2"/>
-          <w10:wrap anchorx="margin" anchory="margin"/>
-        </v:shape>
-      </w:pict>
-    </w:r>
-    <w:r>
-      <w:tab/>
-    </w:r>
-  </w:p>
-</w:hdr>
-</file>
-
-<file path=word/header6.xml><?xml version="1.0" encoding="utf-8"?>
-<w:hdr xmlns:wpc="http://schemas.microsoft.com/office/word/2010/wordprocessingCanvas" xmlns:cx="http://schemas.microsoft.com/office/drawing/2014/chartex" xmlns:cx1="http://schemas.microsoft.com/office/drawing/2015/9/8/chartex" xmlns:cx2="http://schemas.microsoft.com/office/drawing/2015/10/21/chartex" xmlns:cx3="http://schemas.microsoft.com/office/drawing/2016/5/9/chartex" xmlns:cx4="http://schemas.microsoft.com/office/drawing/2016/5/10/chartex" xmlns:cx5="http://schemas.microsoft.com/office/drawing/2016/5/11/chartex" xmlns:cx6="http://schemas.microsoft.com/office/drawing/2016/5/12/chartex" xmlns:cx7="http://schemas.microsoft.com/office/drawing/2016/5/13/chartex" xmlns:cx8="http://schemas.microsoft.com/office/drawing/2016/5/14/chartex" xmlns:mc="http://schemas.openxmlformats.org/markup-compatibility/2006" xmlns:aink="http://schemas.microsoft.com/office/drawing/2016/ink" xmlns:am3d="http://schemas.microsoft.com/office/drawing/2017/model3d" xmlns:o="urn:schemas-microsoft-com:office:office" xmlns:r="http://schemas.openxmlformats.org/officeDocument/2006/relationships" xmlns:m="http://schemas.openxmlformats.org/officeDocument/2006/math" xmlns:v="urn:schemas-microsoft-com:vml" xmlns:wp14="http://schemas.microsoft.com/office/word/2010/wordprocessingDrawing" xmlns:wp="http://schemas.openxmlformats.org/drawingml/2006/wordprocessingDrawing" xmlns:w10="urn:schemas-microsoft-com:office:word" xmlns:w="http://schemas.openxmlformats.org/wordprocessingml/2006/main" xmlns:w14="http://schemas.microsoft.com/office/word/2010/wordml" xmlns:w15="http://schemas.microsoft.com/office/word/2012/wordml" xmlns:w16cid="http://schemas.microsoft.com/office/word/2016/wordml/cid" xmlns:w16se="http://schemas.microsoft.com/office/word/2015/wordml/symex" xmlns:wpg="http://schemas.microsoft.com/office/word/2010/wordprocessingGroup" xmlns:wpi="http://schemas.microsoft.com/office/word/2010/wordprocessingInk" xmlns:wne="http://schemas.microsoft.com/office/word/2006/wordml" xmlns:wps="http://schemas.microsoft.com/office/word/2010/wordprocessingShape" mc:Ignorable="w14 w15 w16se w16cid wp14">
-  <w:p>
-    <w:pPr>
-      <w:pStyle w:val="Header"/>
-    </w:pPr>
-    <w:r>
-      <w:rPr>
-        <w:noProof/>
-      </w:rPr>
-      <w:pict>
-        <v:shapetype id="_x0000_t136" coordsize="21600,21600" o:spt="136" adj="10800" path="m@7,l@8,m@5,21600l@6,21600e">
-          <v:formulas>
-            <v:f eqn="sum #0 0 10800"/>
-            <v:f eqn="prod #0 2 1"/>
-            <v:f eqn="sum 21600 0 @1"/>
-            <v:f eqn="sum 0 0 @2"/>
-            <v:f eqn="sum 21600 0 @3"/>
-            <v:f eqn="if @0 @3 0"/>
-            <v:f eqn="if @0 21600 @1"/>
-            <v:f eqn="if @0 0 @2"/>
-            <v:f eqn="if @0 @4 21600"/>
-            <v:f eqn="mid @5 @6"/>
-            <v:f eqn="mid @8 @5"/>
-            <v:f eqn="mid @7 @8"/>
-            <v:f eqn="mid @6 @7"/>
-            <v:f eqn="sum @6 0 @5"/>
-          </v:formulas>
-          <v:path textpathok="t" o:connecttype="custom" o:connectlocs="@9,0;@10,10800;@11,21600;@12,10800" o:connectangles="270,180,90,0"/>
-          <v:textpath on="t" fitshape="t"/>
-          <v:handles>
-            <v:h position="#0,bottomRight" xrange="6629,14971"/>
-          </v:handles>
-          <o:lock v:ext="edit" text="t" shapetype="t"/>
-        </v:shapetype>
-        <v:shape id="PowerPlusWaterMarkObject25318815" o:spid="_x0000_s2077" type="#_x0000_t136" style="position:absolute;margin-left:0;margin-top:0;width:471.3pt;height:188.5pt;rotation:315;z-index:-251651072;mso-position-horizontal:center;mso-position-horizontal-relative:margin;mso-position-vertical:center;mso-position-vertical-relative:margin" o:allowincell="f" fillcolor="#a5a5a5 [2092]" stroked="f">
-          <v:fill opacity=".5"/>
-          <v:textpath style="font-family:&quot;Century Gothic&quot;;font-size:1pt" string="Page2"/>
-          <w10:wrap anchorx="margin" anchory="margin"/>
-        </v:shape>
-      </w:pict>
-    </w:r>
-  </w:p>
-</w:hdr>
-</file>
-
-<file path=word/header7.xml><?xml version="1.0" encoding="utf-8"?>
-<w:hdr xmlns:wpc="http://schemas.microsoft.com/office/word/2010/wordprocessingCanvas" xmlns:cx="http://schemas.microsoft.com/office/drawing/2014/chartex" xmlns:cx1="http://schemas.microsoft.com/office/drawing/2015/9/8/chartex" xmlns:cx2="http://schemas.microsoft.com/office/drawing/2015/10/21/chartex" xmlns:cx3="http://schemas.microsoft.com/office/drawing/2016/5/9/chartex" xmlns:cx4="http://schemas.microsoft.com/office/drawing/2016/5/10/chartex" xmlns:cx5="http://schemas.microsoft.com/office/drawing/2016/5/11/chartex" xmlns:cx6="http://schemas.microsoft.com/office/drawing/2016/5/12/chartex" xmlns:cx7="http://schemas.microsoft.com/office/drawing/2016/5/13/chartex" xmlns:cx8="http://schemas.microsoft.com/office/drawing/2016/5/14/chartex" xmlns:mc="http://schemas.openxmlformats.org/markup-compatibility/2006" xmlns:aink="http://schemas.microsoft.com/office/drawing/2016/ink" xmlns:am3d="http://schemas.microsoft.com/office/drawing/2017/model3d" xmlns:o="urn:schemas-microsoft-com:office:office" xmlns:r="http://schemas.openxmlformats.org/officeDocument/2006/relationships" xmlns:m="http://schemas.openxmlformats.org/officeDocument/2006/math" xmlns:v="urn:schemas-microsoft-com:vml" xmlns:wp14="http://schemas.microsoft.com/office/word/2010/wordprocessingDrawing" xmlns:wp="http://schemas.openxmlformats.org/drawingml/2006/wordprocessingDrawing" xmlns:w10="urn:schemas-microsoft-com:office:word" xmlns:w="http://schemas.openxmlformats.org/wordprocessingml/2006/main" xmlns:w14="http://schemas.microsoft.com/office/word/2010/wordml" xmlns:w15="http://schemas.microsoft.com/office/word/2012/wordml" xmlns:w16cid="http://schemas.microsoft.com/office/word/2016/wordml/cid" xmlns:w16se="http://schemas.microsoft.com/office/word/2015/wordml/symex" xmlns:wpg="http://schemas.microsoft.com/office/word/2010/wordprocessingGroup" xmlns:wpi="http://schemas.microsoft.com/office/word/2010/wordprocessingInk" xmlns:wne="http://schemas.microsoft.com/office/word/2006/wordml" xmlns:wps="http://schemas.microsoft.com/office/word/2010/wordprocessingShape" mc:Ignorable="w14 w15 w16se w16cid wp14">
-  <w:p>
-    <w:pPr>
-      <w:pStyle w:val="Header"/>
-      <w:tabs>
-        <w:tab w:val="left" w:pos="2674"/>
-      </w:tabs>
-    </w:pPr>
-    <w:r>
-      <w:rPr>
-        <w:noProof/>
-      </w:rPr>
-      <w:pict>
-        <v:shapetype id="_x0000_t136" coordsize="21600,21600" o:spt="136" adj="10800" path="m@7,l@8,m@5,21600l@6,21600e">
-          <v:formulas>
-            <v:f eqn="sum #0 0 10800"/>
-            <v:f eqn="prod #0 2 1"/>
-            <v:f eqn="sum 21600 0 @1"/>
-            <v:f eqn="sum 0 0 @2"/>
-            <v:f eqn="sum 21600 0 @3"/>
-            <v:f eqn="if @0 @3 0"/>
-            <v:f eqn="if @0 21600 @1"/>
-            <v:f eqn="if @0 0 @2"/>
-            <v:f eqn="if @0 @4 21600"/>
-            <v:f eqn="mid @5 @6"/>
-            <v:f eqn="mid @8 @5"/>
-            <v:f eqn="mid @7 @8"/>
-            <v:f eqn="mid @6 @7"/>
-            <v:f eqn="sum @6 0 @5"/>
-          </v:formulas>
-          <v:path textpathok="t" o:connecttype="custom" o:connectlocs="@9,0;@10,10800;@11,21600;@12,10800" o:connectangles="270,180,90,0"/>
-          <v:textpath on="t" fitshape="t"/>
-          <v:handles>
-            <v:h position="#0,bottomRight" xrange="6629,14971"/>
-          </v:handles>
-          <o:lock v:ext="edit" text="t" shapetype="t"/>
-        </v:shapetype>
-        <v:shape id="_x0000_s2080" type="#_x0000_t136" style="position:absolute;margin-left:0;margin-top:0;width:471.3pt;height:188.5pt;rotation:315;z-index:-251644928;mso-position-horizontal:center;mso-position-horizontal-relative:margin;mso-position-vertical:center;mso-position-vertical-relative:margin" o:allowincell="f" fillcolor="#a5a5a5 [2092]" stroked="f">
-          <v:fill opacity=".5"/>
-          <v:textpath style="font-family:&quot;Century Gothic&quot;;font-size:1pt" string="Page3"/>
-          <w10:wrap anchorx="margin" anchory="margin"/>
-        </v:shape>
-      </w:pict>
-    </w:r>
-    <w:r>
-      <w:tab/>
-    </w:r>
-  </w:p>
-</w:hdr>
-</file>
-
-<file path=word/header8.xml><?xml version="1.0" encoding="utf-8"?>
+<file path=word/header2.xml><?xml version="1.0" encoding="utf-8"?>
 <w:hdr xmlns:wpc="http://schemas.microsoft.com/office/word/2010/wordprocessingCanvas" xmlns:cx="http://schemas.microsoft.com/office/drawing/2014/chartex" xmlns:cx1="http://schemas.microsoft.com/office/drawing/2015/9/8/chartex" xmlns:cx2="http://schemas.microsoft.com/office/drawing/2015/10/21/chartex" xmlns:cx3="http://schemas.microsoft.com/office/drawing/2016/5/9/chartex" xmlns:cx4="http://schemas.microsoft.com/office/drawing/2016/5/10/chartex" xmlns:cx5="http://schemas.microsoft.com/office/drawing/2016/5/11/chartex" xmlns:cx6="http://schemas.microsoft.com/office/drawing/2016/5/12/chartex" xmlns:cx7="http://schemas.microsoft.com/office/drawing/2016/5/13/chartex" xmlns:cx8="http://schemas.microsoft.com/office/drawing/2016/5/14/chartex" xmlns:mc="http://schemas.openxmlformats.org/markup-compatibility/2006" xmlns:aink="http://schemas.microsoft.com/office/drawing/2016/ink" xmlns:am3d="http://schemas.microsoft.com/office/drawing/2017/model3d" xmlns:o="urn:schemas-microsoft-com:office:office" xmlns:r="http://schemas.openxmlformats.org/officeDocument/2006/relationships" xmlns:m="http://schemas.openxmlformats.org/officeDocument/2006/math" xmlns:v="urn:schemas-microsoft-com:vml" xmlns:wp14="http://schemas.microsoft.com/office/word/2010/wordprocessingDrawing" xmlns:wp="http://schemas.openxmlformats.org/drawingml/2006/wordprocessingDrawing" xmlns:w10="urn:schemas-microsoft-com:office:word" xmlns:w="http://schemas.openxmlformats.org/wordprocessingml/2006/main" xmlns:w14="http://schemas.microsoft.com/office/word/2010/wordml" xmlns:w15="http://schemas.microsoft.com/office/word/2012/wordml" xmlns:w16cid="http://schemas.microsoft.com/office/word/2016/wordml/cid" xmlns:w16se="http://schemas.microsoft.com/office/word/2015/wordml/symex" xmlns:wpg="http://schemas.microsoft.com/office/word/2010/wordprocessingGroup" xmlns:wpi="http://schemas.microsoft.com/office/word/2010/wordprocessingInk" xmlns:wne="http://schemas.microsoft.com/office/word/2006/wordml" xmlns:wps="http://schemas.microsoft.com/office/word/2010/wordprocessingShape" mc:Ignorable="w14 w15 w16se w16cid wp14">
   <w:p>
     <w:pPr>
@@ -2732,14 +2991,11 @@
         </v:shape>
       </w:pict>
     </w:r>
-    <w:r>
-      <w:tab/>
-    </w:r>
   </w:p>
 </w:hdr>
 </file>
 
-<file path=word/header9.xml><?xml version="1.0" encoding="utf-8"?>
+<file path=word/header3.xml><?xml version="1.0" encoding="utf-8"?>
 <w:hdr xmlns:wpc="http://schemas.microsoft.com/office/word/2010/wordprocessingCanvas" xmlns:cx="http://schemas.microsoft.com/office/drawing/2014/chartex" xmlns:cx1="http://schemas.microsoft.com/office/drawing/2015/9/8/chartex" xmlns:cx2="http://schemas.microsoft.com/office/drawing/2015/10/21/chartex" xmlns:cx3="http://schemas.microsoft.com/office/drawing/2016/5/9/chartex" xmlns:cx4="http://schemas.microsoft.com/office/drawing/2016/5/10/chartex" xmlns:cx5="http://schemas.microsoft.com/office/drawing/2016/5/11/chartex" xmlns:cx6="http://schemas.microsoft.com/office/drawing/2016/5/12/chartex" xmlns:cx7="http://schemas.microsoft.com/office/drawing/2016/5/13/chartex" xmlns:cx8="http://schemas.microsoft.com/office/drawing/2016/5/14/chartex" xmlns:mc="http://schemas.openxmlformats.org/markup-compatibility/2006" xmlns:aink="http://schemas.microsoft.com/office/drawing/2016/ink" xmlns:am3d="http://schemas.microsoft.com/office/drawing/2017/model3d" xmlns:o="urn:schemas-microsoft-com:office:office" xmlns:r="http://schemas.openxmlformats.org/officeDocument/2006/relationships" xmlns:m="http://schemas.openxmlformats.org/officeDocument/2006/math" xmlns:v="urn:schemas-microsoft-com:vml" xmlns:wp14="http://schemas.microsoft.com/office/word/2010/wordprocessingDrawing" xmlns:wp="http://schemas.openxmlformats.org/drawingml/2006/wordprocessingDrawing" xmlns:w10="urn:schemas-microsoft-com:office:word" xmlns:w="http://schemas.openxmlformats.org/wordprocessingml/2006/main" xmlns:w14="http://schemas.microsoft.com/office/word/2010/wordml" xmlns:w15="http://schemas.microsoft.com/office/word/2012/wordml" xmlns:w16cid="http://schemas.microsoft.com/office/word/2016/wordml/cid" xmlns:w16se="http://schemas.microsoft.com/office/word/2015/wordml/symex" xmlns:wpg="http://schemas.microsoft.com/office/word/2010/wordprocessingGroup" xmlns:wpi="http://schemas.microsoft.com/office/word/2010/wordprocessingInk" xmlns:wne="http://schemas.microsoft.com/office/word/2006/wordml" xmlns:wps="http://schemas.microsoft.com/office/word/2010/wordprocessingShape" mc:Ignorable="w14 w15 w16se w16cid wp14">
   <w:p>
     <w:pPr>

</xml_diff>